<commit_message>
updated list of basic requests
</commit_message>
<xml_diff>
--- a/Documentation/official documentation/Battery Cycler Communications Protocol 0.docx
+++ b/Documentation/official documentation/Battery Cycler Communications Protocol 0.docx
@@ -1058,10 +1058,10 @@
             <v:path o:extrusionok="f" gradientshapeok="t" o:connecttype="rect"/>
             <o:lock v:ext="edit" aspectratio="t"/>
           </v:shapetype>
-          <v:shape id="_x0000_i1025" type="#_x0000_t75" style="width:508.8pt;height:248.4pt" o:ole="">
+          <v:shape id="_x0000_i1027" type="#_x0000_t75" style="width:508.8pt;height:248.4pt" o:ole="">
             <v:imagedata r:id="rId6" o:title=""/>
           </v:shape>
-          <o:OLEObject Type="Embed" ProgID="Excel.Sheet.12" ShapeID="_x0000_i1025" DrawAspect="Content" ObjectID="_1343742946" r:id="rId7"/>
+          <o:OLEObject Type="Embed" ProgID="Excel.Sheet.12" ShapeID="_x0000_i1027" DrawAspect="Content" ObjectID="_1353168081" r:id="rId7"/>
         </w:object>
       </w:r>
     </w:p>
@@ -1451,6 +1451,12 @@
                 <w:b/>
               </w:rPr>
             </w:pPr>
+            <w:r>
+              <w:rPr>
+                <w:b/>
+              </w:rPr>
+              <w:t>Test mode</w:t>
+            </w:r>
           </w:p>
         </w:tc>
         <w:tc>
@@ -1463,6 +1469,12 @@
                 <w:b/>
               </w:rPr>
             </w:pPr>
+            <w:r>
+              <w:rPr>
+                <w:b/>
+              </w:rPr>
+              <w:t xml:space="preserve">Outputs ramp data for channels 0 and 1 until stopped </w:t>
+            </w:r>
           </w:p>
         </w:tc>
       </w:tr>
@@ -3476,7 +3488,6 @@
       <w:r>
         <w:rPr>
           <w:rFonts w:ascii="Times New Roman" w:hAnsi="Times New Roman" w:cs="Times New Roman"/>
-          <w:noProof/>
           <w:sz w:val="20"/>
           <w:szCs w:val="20"/>
         </w:rPr>
@@ -3492,7 +3503,7 @@
             <v:stroke joinstyle="miter"/>
             <v:path gradientshapeok="t" o:connecttype="rect"/>
           </v:shapetype>
-          <v:shape id="_x0000_s1029" type="#_x0000_t202" style="width:423.65pt;height:190.2pt;mso-position-horizontal-relative:char;mso-position-vertical-relative:line;mso-width-relative:margin;mso-height-relative:margin">
+          <v:shape id="_x0000_s1028" type="#_x0000_t202" style="width:423.65pt;height:190.2pt;mso-position-horizontal-relative:char;mso-position-vertical-relative:line;mso-width-relative:margin;mso-height-relative:margin">
             <v:textbox>
               <w:txbxContent>
                 <w:p>
@@ -4145,8 +4156,6 @@
       <w:r>
         <w:rPr>
           <w:b/>
-          <w:noProof/>
-          <w:lang w:eastAsia="zh-TW"/>
         </w:rPr>
       </w:r>
       <w:r>
@@ -4828,10 +4837,10 @@
       </w:pPr>
       <w:r>
         <w:object w:dxaOrig="9720" w:dyaOrig="4726">
-          <v:shape id="_x0000_i1026" type="#_x0000_t75" style="width:467.4pt;height:227.4pt" o:ole="">
+          <v:shape id="_x0000_i1028" type="#_x0000_t75" style="width:467.4pt;height:227.4pt" o:ole="">
             <v:imagedata r:id="rId8" o:title=""/>
           </v:shape>
-          <o:OLEObject Type="Embed" ProgID="Visio.Drawing.11" ShapeID="_x0000_i1026" DrawAspect="Content" ObjectID="_1343742947" r:id="rId9"/>
+          <o:OLEObject Type="Embed" ProgID="Visio.Drawing.11" ShapeID="_x0000_i1028" DrawAspect="Content" ObjectID="_1353168082" r:id="rId9"/>
         </w:object>
       </w:r>
     </w:p>
@@ -6482,7 +6491,7 @@
 </file>
 
 <file path=customXml/itemProps1.xml><?xml version="1.0" encoding="utf-8"?>
-<ds:datastoreItem xmlns:ds="http://schemas.openxmlformats.org/officeDocument/2006/customXml" ds:itemID="{A481D78A-C89E-40DB-9E7C-A303DFA12251}">
+<ds:datastoreItem xmlns:ds="http://schemas.openxmlformats.org/officeDocument/2006/customXml" ds:itemID="{AEB816AB-F219-49D1-8AB2-DBC871B72CC6}">
   <ds:schemaRefs>
     <ds:schemaRef ds:uri="http://schemas.openxmlformats.org/officeDocument/2006/bibliography"/>
   </ds:schemaRefs>

</xml_diff>